<commit_message>
Add to documentation with ui info
</commit_message>
<xml_diff>
--- a/Documentation.docx
+++ b/Documentation.docx
@@ -286,6 +286,27 @@
       </w:r>
       <w:r>
         <w:t xml:space="preserve"> and run the executable GravSimUI2</w:t>
+      </w:r>
+    </w:p>
+    <w:p>
+      <w:pPr>
+        <w:pStyle w:val="Body"/>
+      </w:pPr>
+    </w:p>
+    <w:p>
+      <w:pPr>
+        <w:pStyle w:val="Body"/>
+      </w:pPr>
+      <w:r>
+        <w:t xml:space="preserve">Regardless of whether you are running from UI or the Simulation from command line, make sure to download Glut and GLM, and build </w:t>
+      </w:r>
+      <w:proofErr w:type="spellStart"/>
+      <w:r>
+        <w:t>GravitySimulator</w:t>
+      </w:r>
+      <w:proofErr w:type="spellEnd"/>
+      <w:r>
+        <w:t xml:space="preserve"> code.</w:t>
       </w:r>
       <w:bookmarkStart w:id="0" w:name="_GoBack"/>
       <w:bookmarkEnd w:id="0"/>
@@ -530,11 +551,7 @@
         <w:t>.  The next step begins the loop that ca</w:t>
       </w:r>
       <w:r>
-        <w:t xml:space="preserve">lculates the physics and draws the results.  First a step is taken, and the Planets positions are calculated, </w:t>
-      </w:r>
-      <w:r>
-        <w:lastRenderedPageBreak/>
-        <w:t>this then calls the System Display function that handles the drawing of the planets, setting up the camera, and adding light to the system.  The b</w:t>
+        <w:t>lculates the physics and draws the results.  First a step is taken, and the Planets positions are calculated, this then calls the System Display function that handles the drawing of the planets, setting up the camera, and adding light to the system.  The b</w:t>
       </w:r>
       <w:r>
         <w:t>uffer is finally swapped and this loop repeats.</w:t>
@@ -1359,7 +1376,6 @@
           <w:sz w:val="24"/>
           <w:szCs w:val="24"/>
         </w:rPr>
-        <w:lastRenderedPageBreak/>
         <w:t>Constructor that just stores the planet object</w:t>
       </w:r>
       <w:r>
@@ -2204,6 +2220,7 @@
           <w:sz w:val="24"/>
           <w:szCs w:val="24"/>
         </w:rPr>
+        <w:lastRenderedPageBreak/>
         <w:tab/>
       </w:r>
       <w:r>
@@ -2354,7 +2371,6 @@
           <w:sz w:val="24"/>
           <w:szCs w:val="24"/>
         </w:rPr>
-        <w:lastRenderedPageBreak/>
         <w:tab/>
       </w:r>
       <w:r>

</xml_diff>